<commit_message>
Feature Engineering and saving latest dataset
</commit_message>
<xml_diff>
--- a/Smart Retail Insights Doc.docx
+++ b/Smart Retail Insights Doc.docx
@@ -11,15 +11,27 @@
           <w:szCs w:val="24"/>
         </w:rPr>
       </w:pPr>
-      <w:r>
-        <w:rPr>
-          <w:rFonts w:ascii="Times New Roman" w:eastAsia="Times New Roman" w:hAnsi="Times New Roman" w:cs="Times New Roman"/>
-          <w:b/>
-          <w:bCs/>
-          <w:sz w:val="24"/>
-          <w:szCs w:val="24"/>
-        </w:rPr>
-        <w:t>Smart Retail Insights - Data Science Project Plan</w:t>
+      <w:bookmarkStart w:id="0" w:name="_GoBack"/>
+      <w:r>
+        <w:rPr>
+          <w:rFonts w:ascii="Times New Roman" w:eastAsia="Times New Roman" w:hAnsi="Times New Roman" w:cs="Times New Roman"/>
+          <w:b/>
+          <w:bCs/>
+          <w:sz w:val="24"/>
+          <w:szCs w:val="24"/>
+        </w:rPr>
+        <w:t xml:space="preserve">Smart Retail Insights </w:t>
+      </w:r>
+      <w:bookmarkEnd w:id="0"/>
+      <w:r>
+        <w:rPr>
+          <w:rFonts w:ascii="Times New Roman" w:eastAsia="Times New Roman" w:hAnsi="Times New Roman" w:cs="Times New Roman"/>
+          <w:b/>
+          <w:bCs/>
+          <w:sz w:val="24"/>
+          <w:szCs w:val="24"/>
+        </w:rPr>
+        <w:t>- Data Science Project Plan</w:t>
       </w:r>
     </w:p>
     <w:p>
@@ -780,6 +792,22 @@
         </w:rPr>
         <w:t>/Selenium).</w:t>
       </w:r>
+      <w:r>
+        <w:rPr>
+          <w:rFonts w:ascii="Times New Roman" w:eastAsia="Times New Roman" w:hAnsi="Times New Roman" w:cs="Times New Roman"/>
+          <w:sz w:val="24"/>
+          <w:szCs w:val="24"/>
+        </w:rPr>
+        <w:t xml:space="preserve"> </w:t>
+      </w:r>
+      <w:r>
+        <w:rPr>
+          <w:rFonts w:ascii="Segoe UI Symbol" w:eastAsia="Times New Roman" w:hAnsi="Segoe UI Symbol" w:cs="Times New Roman"/>
+          <w:sz w:val="24"/>
+          <w:szCs w:val="24"/>
+        </w:rPr>
+        <w:t>✔️</w:t>
+      </w:r>
     </w:p>
     <w:p>
       <w:pPr>
@@ -802,6 +830,14 @@
         </w:rPr>
         <w:t>Load and clean the data (handle missing values, duplicates, and outliers).</w:t>
       </w:r>
+      <w:r>
+        <w:rPr>
+          <w:rFonts w:ascii="Times New Roman" w:eastAsia="Times New Roman" w:hAnsi="Times New Roman" w:cs="Times New Roman"/>
+          <w:sz w:val="24"/>
+          <w:szCs w:val="24"/>
+        </w:rPr>
+        <w:t xml:space="preserve"> </w:t>
+      </w:r>
     </w:p>
     <w:p>
       <w:pPr>
@@ -886,6 +922,7 @@
           <w:sz w:val="24"/>
           <w:szCs w:val="24"/>
         </w:rPr>
+        <w:lastRenderedPageBreak/>
         <w:t>Deliverable:</w:t>
       </w:r>
       <w:r>
@@ -896,8 +933,6 @@
         </w:rPr>
         <w:t xml:space="preserve"> Cleaned dataset ready for analysis.</w:t>
       </w:r>
-      <w:bookmarkStart w:id="0" w:name="_GoBack"/>
-      <w:bookmarkEnd w:id="0"/>
     </w:p>
     <w:p>
       <w:pPr>
@@ -914,7 +949,6 @@
           <w:sz w:val="24"/>
           <w:szCs w:val="24"/>
         </w:rPr>
-        <w:lastRenderedPageBreak/>
         <w:pict>
           <v:rect id="_x0000_i1027" style="width:0;height:1.5pt" o:hralign="center" o:hrstd="t" o:hr="t" fillcolor="#a0a0a0" stroked="f"/>
         </w:pict>
@@ -1741,6 +1775,7 @@
           <w:sz w:val="24"/>
           <w:szCs w:val="24"/>
         </w:rPr>
+        <w:lastRenderedPageBreak/>
         <w:pict>
           <v:rect id="_x0000_i1031" style="width:0;height:1.5pt" o:hralign="center" o:hrstd="t" o:hr="t" fillcolor="#a0a0a0" stroked="f"/>
         </w:pict>
@@ -1766,7 +1801,6 @@
           <w:sz w:val="27"/>
           <w:szCs w:val="27"/>
         </w:rPr>
-        <w:lastRenderedPageBreak/>
         <w:t>Step 6: Customer Sentiment Analysis (NLP)</w:t>
       </w:r>
     </w:p>
@@ -2562,6 +2596,7 @@
           <w:sz w:val="24"/>
           <w:szCs w:val="24"/>
         </w:rPr>
+        <w:lastRenderedPageBreak/>
         <w:t xml:space="preserve">This approach keeps it </w:t>
       </w:r>
       <w:r>

</xml_diff>